<commit_message>
Added to Subqueries and JOINs - Exercise
</commit_message>
<xml_diff>
--- a/MySQL/06 Subqueries and JOINs - Exercises/Problem Descriptions - Joins Subqueries and Indices.docx
+++ b/MySQL/06 Subqueries and JOINs - Exercises/Problem Descriptions - Joins Subqueries and Indices.docx
@@ -115,6 +115,20 @@
         <w:t>.</w:t>
       </w:r>
     </w:p>
+    <w:p/>
+    <w:p>
+      <w:hyperlink r:id="rId9" w:history="1">
+        <w:r>
+          <w:rPr>
+            <w:rStyle w:val="Hyperlink"/>
+          </w:rPr>
+          <w:t>https://softuni.bg/trainings/3850/mysql-september-2022#lesson-44874</w:t>
+        </w:r>
+      </w:hyperlink>
+      <w:r>
+        <w:t xml:space="preserve"> </w:t>
+      </w:r>
+    </w:p>
     <w:p>
       <w:pPr>
         <w:rPr>
@@ -1117,6 +1131,7 @@
         </w:rPr>
       </w:pPr>
       <w:r>
+        <w:lastRenderedPageBreak/>
         <w:t>Sales Employee</w:t>
       </w:r>
     </w:p>
@@ -1143,7 +1158,6 @@
         </w:rPr>
       </w:pPr>
       <w:r>
-        <w:lastRenderedPageBreak/>
         <w:t>employee_id</w:t>
       </w:r>
     </w:p>
@@ -2186,6 +2200,7 @@
         </w:rPr>
       </w:pPr>
       <w:r>
+        <w:lastRenderedPageBreak/>
         <w:t>Example:</w:t>
       </w:r>
     </w:p>
@@ -2313,7 +2328,6 @@
               <w:spacing w:after="0"/>
             </w:pPr>
             <w:r>
-              <w:lastRenderedPageBreak/>
               <w:t>291</w:t>
             </w:r>
           </w:p>
@@ -3311,6 +3325,7 @@
         </w:rPr>
       </w:pPr>
       <w:r>
+        <w:lastRenderedPageBreak/>
         <w:t>employee_id</w:t>
       </w:r>
     </w:p>
@@ -3353,7 +3368,6 @@
         </w:rPr>
       </w:pPr>
       <w:r>
-        <w:lastRenderedPageBreak/>
         <w:t xml:space="preserve">Filter all the </w:t>
       </w:r>
       <w:r>
@@ -4274,6 +4288,7 @@
         </w:rPr>
       </w:pPr>
       <w:r>
+        <w:lastRenderedPageBreak/>
         <w:t>Example</w:t>
       </w:r>
     </w:p>
@@ -4567,7 +4582,6 @@
         </w:rPr>
       </w:pPr>
       <w:r>
-        <w:lastRenderedPageBreak/>
         <w:t>Min Average Salary</w:t>
       </w:r>
     </w:p>
@@ -5421,6 +5435,7 @@
               <w:rPr>
                 <w:noProof/>
               </w:rPr>
+              <w:lastRenderedPageBreak/>
               <w:t>US</w:t>
             </w:r>
           </w:p>
@@ -5499,7 +5514,6 @@
         </w:rPr>
       </w:pPr>
       <w:r>
-        <w:lastRenderedPageBreak/>
         <w:t>river_name</w:t>
       </w:r>
     </w:p>
@@ -6453,6 +6467,7 @@
         </w:rPr>
       </w:pPr>
       <w:r>
+        <w:lastRenderedPageBreak/>
         <w:t>17.  Highest Peak and Longest River by Country</w:t>
       </w:r>
     </w:p>
@@ -6608,7 +6623,6 @@
         </w:rPr>
       </w:pPr>
       <w:r>
-        <w:lastRenderedPageBreak/>
         <w:t>Example</w:t>
       </w:r>
     </w:p>
@@ -6933,8 +6947,8 @@
       </w:pPr>
     </w:p>
     <w:sectPr>
-      <w:headerReference w:type="default" r:id="rId9"/>
-      <w:footerReference w:type="default" r:id="rId10"/>
+      <w:headerReference w:type="default" r:id="rId10"/>
+      <w:footerReference w:type="default" r:id="rId11"/>
       <w:pgSz w:w="11909" w:h="16834" w:code="9"/>
       <w:pgMar w:top="567" w:right="737" w:bottom="1077" w:left="737" w:header="567" w:footer="794" w:gutter="0"/>
       <w:cols w:space="720"/>
@@ -11718,6 +11732,18 @@
       <w:shd w:val="clear" w:color="auto" w:fill="E1DFDD"/>
     </w:rPr>
   </w:style>
+  <w:style w:type="character" w:styleId="UnresolvedMention">
+    <w:name w:val="Unresolved Mention"/>
+    <w:basedOn w:val="DefaultParagraphFont"/>
+    <w:uiPriority w:val="99"/>
+    <w:semiHidden/>
+    <w:unhideWhenUsed/>
+    <w:rsid w:val="004B4EEE"/>
+    <w:rPr>
+      <w:color w:val="605E5C"/>
+      <w:shd w:val="clear" w:color="auto" w:fill="E1DFDD"/>
+    </w:rPr>
+  </w:style>
 </w:styles>
 </file>
 

</xml_diff>